<commit_message>
Updated useful links webpage
</commit_message>
<xml_diff>
--- a/Speech.docx
+++ b/Speech.docx
@@ -40,7 +40,7 @@
           <v:shape id="_x0000_i1025" type="#_x0000_t75" style="width:463.5pt;height:761.25pt" o:ole="">
             <v:imagedata r:id="rId8" o:title=""/>
           </v:shape>
-          <o:OLEObject Type="Embed" ProgID="Word.Document.12" ShapeID="_x0000_i1025" DrawAspect="Content" ObjectID="_1503921453" r:id="rId9">
+          <o:OLEObject Type="Embed" ProgID="Word.Document.12" ShapeID="_x0000_i1025" DrawAspect="Content" ObjectID="_1503923014" r:id="rId9">
             <o:FieldCodes>\s</o:FieldCodes>
           </o:OLEObject>
         </w:object>
@@ -1210,11 +1210,9 @@
         </w:rPr>
         <w:t>Засоби налагоджування і запуску JavaScri</w:t>
       </w:r>
-      <w:proofErr w:type="spellStart"/>
       <w:r>
         <w:t>pt</w:t>
       </w:r>
-      <w:proofErr w:type="spellEnd"/>
       <w:r>
         <w:rPr>
           <w:lang w:val="ru-RU"/>
@@ -1290,13 +1288,8 @@
       <w:r>
         <w:t xml:space="preserve"> </w:t>
       </w:r>
-      <w:proofErr w:type="spellStart"/>
-      <w:r>
-        <w:t>HelloWorld</w:t>
-      </w:r>
-      <w:proofErr w:type="spellEnd"/>
-      <w:r>
-        <w:t>.</w:t>
+      <w:r>
+        <w:t>HelloWorld.</w:t>
       </w:r>
     </w:p>
     <w:p>
@@ -1460,8 +1453,47 @@
         </w:rPr>
         <w:t>Функції, функціональні вирази. Рекурсія.</w:t>
       </w:r>
+    </w:p>
+    <w:p>
+      <w:pPr>
+        <w:pStyle w:val="ListParagraph"/>
+        <w:numPr>
+          <w:ilvl w:val="1"/>
+          <w:numId w:val="5"/>
+        </w:numPr>
+        <w:rPr>
+          <w:lang w:val="ru-RU"/>
+        </w:rPr>
+      </w:pPr>
+      <w:r>
+        <w:rPr>
+          <w:lang w:val="uk-UA"/>
+        </w:rPr>
+        <w:t xml:space="preserve">Налагоджування у </w:t>
+      </w:r>
+      <w:r>
+        <w:t xml:space="preserve">Chrome. </w:t>
+      </w:r>
+      <w:r>
+        <w:rPr>
+          <w:lang w:val="ru-RU"/>
+        </w:rPr>
+        <w:t>Поради по стилю коду.</w:t>
+      </w:r>
       <w:bookmarkStart w:id="2" w:name="_GoBack"/>
       <w:bookmarkEnd w:id="2"/>
+    </w:p>
+    <w:p>
+      <w:pPr>
+        <w:pStyle w:val="ListParagraph"/>
+        <w:numPr>
+          <w:ilvl w:val="0"/>
+          <w:numId w:val="5"/>
+        </w:numPr>
+        <w:rPr>
+          <w:lang w:val="ru-RU"/>
+        </w:rPr>
+      </w:pPr>
     </w:p>
     <w:sectPr>
       <w:footerReference w:type="default" r:id="rId10"/>
@@ -1537,7 +1569,7 @@
           <w:rPr>
             <w:noProof/>
           </w:rPr>
-          <w:t>1</w:t>
+          <w:t>2</w:t>
         </w:r>
         <w:r>
           <w:rPr>
@@ -3112,7 +3144,7 @@
 </file>
 
 <file path=customXml/itemProps1.xml><?xml version="1.0" encoding="utf-8"?>
-<ds:datastoreItem xmlns:ds="http://schemas.openxmlformats.org/officeDocument/2006/customXml" ds:itemID="{41399540-B641-49FB-BB0E-44AEBBA8C355}">
+<ds:datastoreItem xmlns:ds="http://schemas.openxmlformats.org/officeDocument/2006/customXml" ds:itemID="{A8FDC8EF-09DF-4CB0-BB2D-002BAECC40D2}">
   <ds:schemaRefs>
     <ds:schemaRef ds:uri="http://schemas.openxmlformats.org/officeDocument/2006/bibliography"/>
   </ds:schemaRefs>

</xml_diff>

<commit_message>
Updated plan again. Still missing #4
</commit_message>
<xml_diff>
--- a/Speech.docx
+++ b/Speech.docx
@@ -40,7 +40,7 @@
           <v:shape id="_x0000_i1025" type="#_x0000_t75" style="width:463.5pt;height:761.25pt" o:ole="">
             <v:imagedata r:id="rId8" o:title=""/>
           </v:shape>
-          <o:OLEObject Type="Embed" ProgID="Word.Document.12" ShapeID="_x0000_i1025" DrawAspect="Content" ObjectID="_1503937893" r:id="rId9">
+          <o:OLEObject Type="Embed" ProgID="Word.Document.12" ShapeID="_x0000_i1025" DrawAspect="Content" ObjectID="_1503941106" r:id="rId9">
             <o:FieldCodes>\s</o:FieldCodes>
           </o:OLEObject>
         </w:object>
@@ -1675,39 +1675,195 @@
     </w:p>
     <w:p>
       <w:pPr>
-        <w:ind w:left="720" w:firstLine="0"/>
-        <w:rPr>
-          <w:lang w:val="ru-RU"/>
-        </w:rPr>
-      </w:pPr>
-      <w:r>
-        <w:rPr>
-          <w:lang w:val="ru-RU"/>
-        </w:rPr>
-        <w:t>4</w:t>
-      </w:r>
-      <w:r>
-        <w:rPr>
-          <w:lang w:val="ru-RU"/>
+        <w:pStyle w:val="ListParagraph"/>
+        <w:numPr>
+          <w:ilvl w:val="0"/>
+          <w:numId w:val="5"/>
+        </w:numPr>
+        <w:rPr>
+          <w:lang w:val="ru-RU"/>
+        </w:rPr>
+      </w:pPr>
+      <w:r>
+        <w:rPr>
+          <w:lang w:val="ru-RU"/>
+        </w:rPr>
+        <w:t>Замикання та область видимості.</w:t>
+      </w:r>
+    </w:p>
+    <w:p>
+      <w:pPr>
+        <w:pStyle w:val="ListParagraph"/>
+        <w:numPr>
+          <w:ilvl w:val="0"/>
+          <w:numId w:val="5"/>
+        </w:numPr>
+        <w:rPr>
+          <w:lang w:val="ru-RU"/>
+        </w:rPr>
+      </w:pPr>
+      <w:r>
+        <w:rPr>
+          <w:lang w:val="ru-RU"/>
+        </w:rPr>
+        <w:t>Об'єкти і методи.</w:t>
+      </w:r>
+    </w:p>
+    <w:p>
+      <w:pPr>
+        <w:pStyle w:val="ListParagraph"/>
+        <w:numPr>
+          <w:ilvl w:val="1"/>
+          <w:numId w:val="5"/>
+        </w:numPr>
+        <w:rPr>
+          <w:lang w:val="ru-RU"/>
+        </w:rPr>
+      </w:pPr>
+      <w:r>
+        <w:rPr>
+          <w:lang w:val="ru-RU"/>
+        </w:rPr>
+        <w:t>Методи в об'єктів. Перетворення об'єктів.</w:t>
+      </w:r>
+    </w:p>
+    <w:p>
+      <w:pPr>
+        <w:pStyle w:val="ListParagraph"/>
+        <w:numPr>
+          <w:ilvl w:val="1"/>
+          <w:numId w:val="5"/>
+        </w:numPr>
+        <w:rPr>
+          <w:lang w:val="ru-RU"/>
+        </w:rPr>
+      </w:pPr>
+      <w:r>
+        <w:rPr>
+          <w:lang w:val="ru-RU"/>
+        </w:rPr>
+        <w:t xml:space="preserve">Створення об'єктів через </w:t>
+      </w:r>
+      <w:r>
+        <w:rPr>
+          <w:i/>
+        </w:rPr>
+        <w:t>new</w:t>
+      </w:r>
+      <w:r>
+        <w:rPr>
+          <w:i/>
+          <w:lang w:val="uk-UA"/>
         </w:rPr>
         <w:t>.</w:t>
       </w:r>
     </w:p>
     <w:p>
       <w:pPr>
-        <w:ind w:left="720" w:firstLine="0"/>
-        <w:rPr>
-          <w:lang w:val="ru-RU"/>
-        </w:rPr>
-      </w:pPr>
-      <w:r>
-        <w:rPr>
-          <w:lang w:val="ru-RU"/>
-        </w:rPr>
-        <w:t>5.</w:t>
+        <w:pStyle w:val="ListParagraph"/>
+        <w:numPr>
+          <w:ilvl w:val="1"/>
+          <w:numId w:val="5"/>
+        </w:numPr>
+        <w:rPr>
+          <w:lang w:val="ru-RU"/>
+        </w:rPr>
+      </w:pPr>
+      <w:r>
+        <w:rPr>
+          <w:lang w:val="ru-RU"/>
+        </w:rPr>
+        <w:t>Дескриптори, геттери і сеттери.</w:t>
+      </w:r>
+    </w:p>
+    <w:p>
+      <w:pPr>
+        <w:pStyle w:val="ListParagraph"/>
+        <w:numPr>
+          <w:ilvl w:val="1"/>
+          <w:numId w:val="5"/>
+        </w:numPr>
+        <w:rPr>
+          <w:lang w:val="ru-RU"/>
+        </w:rPr>
+      </w:pPr>
+      <w:r>
+        <w:rPr>
+          <w:lang w:val="ru-RU"/>
+        </w:rPr>
+        <w:lastRenderedPageBreak/>
+        <w:t>Статичні методи. Фабричні методи.</w:t>
+      </w:r>
+    </w:p>
+    <w:p>
+      <w:pPr>
+        <w:pStyle w:val="ListParagraph"/>
+        <w:numPr>
+          <w:ilvl w:val="1"/>
+          <w:numId w:val="5"/>
+        </w:numPr>
+        <w:rPr>
+          <w:lang w:val="ru-RU"/>
+        </w:rPr>
+      </w:pPr>
+      <w:r>
+        <w:rPr>
+          <w:lang w:val="uk-UA"/>
+        </w:rPr>
+        <w:t xml:space="preserve">Виклики методів: </w:t>
+      </w:r>
+      <w:r>
+        <w:rPr>
+          <w:i/>
+        </w:rPr>
+        <w:t>call, apply.</w:t>
+      </w:r>
+    </w:p>
+    <w:p>
+      <w:pPr>
+        <w:pStyle w:val="ListParagraph"/>
+        <w:numPr>
+          <w:ilvl w:val="1"/>
+          <w:numId w:val="5"/>
+        </w:numPr>
+        <w:rPr>
+          <w:lang w:val="ru-RU"/>
+        </w:rPr>
+      </w:pPr>
+      <w:r>
+        <w:rPr>
+          <w:lang w:val="uk-UA"/>
+        </w:rPr>
+        <w:t>Прив’язка контексту</w:t>
+      </w:r>
+    </w:p>
+    <w:p>
+      <w:pPr>
+        <w:pStyle w:val="ListParagraph"/>
+        <w:numPr>
+          <w:ilvl w:val="1"/>
+          <w:numId w:val="5"/>
+        </w:numPr>
+        <w:rPr>
+          <w:lang w:val="ru-RU"/>
+        </w:rPr>
+      </w:pPr>
+      <w:r>
+        <w:rPr>
+          <w:lang w:val="uk-UA"/>
+        </w:rPr>
+        <w:t>Декоратори.</w:t>
       </w:r>
       <w:bookmarkStart w:id="2" w:name="_GoBack"/>
       <w:bookmarkEnd w:id="2"/>
+    </w:p>
+    <w:p>
+      <w:pPr>
+        <w:ind w:left="720" w:firstLine="0"/>
+        <w:rPr>
+          <w:lang w:val="uk-UA"/>
+        </w:rPr>
+      </w:pPr>
     </w:p>
     <w:sectPr>
       <w:footerReference w:type="default" r:id="rId10"/>
@@ -1783,7 +1939,7 @@
           <w:rPr>
             <w:noProof/>
           </w:rPr>
-          <w:t>1</w:t>
+          <w:t>3</w:t>
         </w:r>
         <w:r>
           <w:rPr>
@@ -3358,7 +3514,7 @@
 </file>
 
 <file path=customXml/itemProps1.xml><?xml version="1.0" encoding="utf-8"?>
-<ds:datastoreItem xmlns:ds="http://schemas.openxmlformats.org/officeDocument/2006/customXml" ds:itemID="{1FD30510-CD57-4534-A062-CE25DA6C9657}">
+<ds:datastoreItem xmlns:ds="http://schemas.openxmlformats.org/officeDocument/2006/customXml" ds:itemID="{5046A8A0-2CFC-4087-90B8-F7BE5D402BE6}">
   <ds:schemaRefs>
     <ds:schemaRef ds:uri="http://schemas.openxmlformats.org/officeDocument/2006/bibliography"/>
   </ds:schemaRefs>

</xml_diff>